<commit_message>
Modif dans le cahier des charges
</commit_message>
<xml_diff>
--- a/cahier des charges WinGestion.docx
+++ b/cahier des charges WinGestion.docx
@@ -22,13 +22,22 @@
           <w:b/>
           <w:bCs/>
         </w:rPr>
-        <w:t xml:space="preserve"> Cahier des Charges – WinGestion</w:t>
-      </w:r>
+        <w:t xml:space="preserve"> Cahier des Charges – </w:t>
+      </w:r>
+      <w:proofErr w:type="spellStart"/>
+      <w:r>
+        <w:rPr>
+          <w:b/>
+          <w:bCs/>
+        </w:rPr>
+        <w:t>WinGestion</w:t>
+      </w:r>
+      <w:proofErr w:type="spellEnd"/>
     </w:p>
     <w:p>
       <w:r>
         <w:pict w14:anchorId="35BCA428">
-          <v:rect id="_x0000_i1169" style="width:0;height:1.5pt" o:hralign="center" o:hrstd="t" o:hr="t" fillcolor="#a0a0a0" stroked="f"/>
+          <v:rect id="_x0000_i1025" style="width:0;height:1.5pt" o:hralign="center" o:hrstd="t" o:hr="t" fillcolor="#a0a0a0" stroked="f"/>
         </w:pict>
       </w:r>
     </w:p>
@@ -56,8 +65,13 @@
         <w:t>Nom du projet</w:t>
       </w:r>
       <w:r>
-        <w:t xml:space="preserve"> : WinGestion</w:t>
-      </w:r>
+        <w:t xml:space="preserve"> : </w:t>
+      </w:r>
+      <w:proofErr w:type="spellStart"/>
+      <w:r>
+        <w:t>WinGestion</w:t>
+      </w:r>
+      <w:proofErr w:type="spellEnd"/>
       <w:r>
         <w:br/>
       </w:r>
@@ -121,13 +135,21 @@
         <w:t>facturation électronique obligatoire</w:t>
       </w:r>
       <w:r>
-        <w:t xml:space="preserve"> (2026-2027) impose aux entreprises de moderniser leurs outils. WinGestion a pour ambition de fournir une solution simple, ergonomique et économique permettant de gérer la facturation, les paiements, les stocks et la comptabilité de manière efficace.</w:t>
+        <w:t xml:space="preserve"> (2026-2027) impose aux entreprises de moderniser leurs outils. </w:t>
+      </w:r>
+      <w:proofErr w:type="spellStart"/>
+      <w:r>
+        <w:t>WinGestion</w:t>
+      </w:r>
+      <w:proofErr w:type="spellEnd"/>
+      <w:r>
+        <w:t xml:space="preserve"> a pour ambition de fournir une solution simple, ergonomique et économique permettant de gérer la facturation, les paiements, les stocks et la comptabilité de manière efficace.</w:t>
       </w:r>
     </w:p>
     <w:p>
       <w:r>
         <w:pict w14:anchorId="20F264E1">
-          <v:rect id="_x0000_i1170" style="width:0;height:1.5pt" o:hralign="center" o:hrstd="t" o:hr="t" fillcolor="#a0a0a0" stroked="f"/>
+          <v:rect id="_x0000_i1026" style="width:0;height:1.5pt" o:hralign="center" o:hrstd="t" o:hr="t" fillcolor="#a0a0a0" stroked="f"/>
         </w:pict>
       </w:r>
     </w:p>
@@ -265,7 +287,7 @@
     <w:p>
       <w:r>
         <w:pict w14:anchorId="0E14D71F">
-          <v:rect id="_x0000_i1171" style="width:0;height:1.5pt" o:hralign="center" o:hrstd="t" o:hr="t" fillcolor="#a0a0a0" stroked="f"/>
+          <v:rect id="_x0000_i1027" style="width:0;height:1.5pt" o:hralign="center" o:hrstd="t" o:hr="t" fillcolor="#a0a0a0" stroked="f"/>
         </w:pict>
       </w:r>
     </w:p>
@@ -675,8 +697,17 @@
           <w:b/>
           <w:bCs/>
         </w:rPr>
-        <w:t>3.8 Statistiques &amp; reporting</w:t>
-      </w:r>
+        <w:t xml:space="preserve">3.8 Statistiques &amp; </w:t>
+      </w:r>
+      <w:proofErr w:type="spellStart"/>
+      <w:r>
+        <w:rPr>
+          <w:b/>
+          <w:bCs/>
+        </w:rPr>
+        <w:t>reporting</w:t>
+      </w:r>
+      <w:proofErr w:type="spellEnd"/>
     </w:p>
     <w:p>
       <w:pPr>
@@ -782,10 +813,39 @@
       </w:r>
     </w:p>
     <w:p>
+      <w:pPr>
+        <w:numPr>
+          <w:ilvl w:val="0"/>
+          <w:numId w:val="27"/>
+        </w:numPr>
+      </w:pPr>
       <w:r>
         <w:lastRenderedPageBreak/>
+        <w:t>Ajout/Modif</w:t>
+      </w:r>
+      <w:r>
+        <w:t>ication</w:t>
+      </w:r>
+      <w:r>
+        <w:t>/</w:t>
+      </w:r>
+      <w:r>
+        <w:t>Suppression sur les taux de TVA, modes de règlements, répertoire pour l’export des document</w:t>
+      </w:r>
+      <w:r>
+        <w:t xml:space="preserve"> (comptabilité), </w:t>
+      </w:r>
+      <w:r>
+        <w:t>civilités/formes juridique des clients</w:t>
+      </w:r>
+      <w:r>
+        <w:t>.</w:t>
+      </w:r>
+    </w:p>
+    <w:p>
+      <w:r>
         <w:pict w14:anchorId="508D6966">
-          <v:rect id="_x0000_i1172" style="width:0;height:1.5pt" o:hralign="center" o:hrstd="t" o:hr="t" fillcolor="#a0a0a0" stroked="f"/>
+          <v:rect id="_x0000_i1028" style="width:0;height:1.5pt" o:hralign="center" o:hrstd="t" o:hr="t" fillcolor="#a0a0a0" stroked="f"/>
         </w:pict>
       </w:r>
     </w:p>
@@ -837,8 +897,13 @@
         <w:t>Base de données</w:t>
       </w:r>
       <w:r>
-        <w:t xml:space="preserve"> : HyperFileSQL</w:t>
-      </w:r>
+        <w:t xml:space="preserve"> : </w:t>
+      </w:r>
+      <w:proofErr w:type="spellStart"/>
+      <w:r>
+        <w:t>HyperFileSQL</w:t>
+      </w:r>
+      <w:proofErr w:type="spellEnd"/>
     </w:p>
     <w:p>
       <w:pPr>
@@ -879,7 +944,7 @@
     <w:p>
       <w:r>
         <w:pict w14:anchorId="5C113D2D">
-          <v:rect id="_x0000_i1173" style="width:0;height:1.5pt" o:hralign="center" o:hrstd="t" o:hr="t" fillcolor="#a0a0a0" stroked="f"/>
+          <v:rect id="_x0000_i1029" style="width:0;height:1.5pt" o:hralign="center" o:hrstd="t" o:hr="t" fillcolor="#a0a0a0" stroked="f"/>
         </w:pict>
       </w:r>
     </w:p>
@@ -905,8 +970,13 @@
           <w:numId w:val="29"/>
         </w:numPr>
       </w:pPr>
-      <w:r>
-        <w:t>Hashage des mots de passe.</w:t>
+      <w:proofErr w:type="spellStart"/>
+      <w:r>
+        <w:t>Hashage</w:t>
+      </w:r>
+      <w:proofErr w:type="spellEnd"/>
+      <w:r>
+        <w:t xml:space="preserve"> des mots de passe.</w:t>
       </w:r>
     </w:p>
     <w:p>
@@ -934,7 +1004,7 @@
     <w:p>
       <w:r>
         <w:pict w14:anchorId="1C64E05C">
-          <v:rect id="_x0000_i1174" style="width:0;height:1.5pt" o:hralign="center" o:hrstd="t" o:hr="t" fillcolor="#a0a0a0" stroked="f"/>
+          <v:rect id="_x0000_i1030" style="width:0;height:1.5pt" o:hralign="center" o:hrstd="t" o:hr="t" fillcolor="#a0a0a0" stroked="f"/>
         </w:pict>
       </w:r>
     </w:p>
@@ -961,7 +1031,15 @@
         </w:numPr>
       </w:pPr>
       <w:r>
-        <w:t>Logiciel WinGestion (exécutable + base de données).</w:t>
+        <w:t xml:space="preserve">Logiciel </w:t>
+      </w:r>
+      <w:proofErr w:type="spellStart"/>
+      <w:r>
+        <w:t>WinGestion</w:t>
+      </w:r>
+      <w:proofErr w:type="spellEnd"/>
+      <w:r>
+        <w:t xml:space="preserve"> (exécutable + base de données).</w:t>
       </w:r>
     </w:p>
     <w:p>
@@ -1011,7 +1089,7 @@
     <w:p>
       <w:r>
         <w:pict w14:anchorId="64FFEA4F">
-          <v:rect id="_x0000_i1175" style="width:0;height:1.5pt" o:hralign="center" o:hrstd="t" o:hr="t" fillcolor="#a0a0a0" stroked="f"/>
+          <v:rect id="_x0000_i1031" style="width:0;height:1.5pt" o:hralign="center" o:hrstd="t" o:hr="t" fillcolor="#a0a0a0" stroked="f"/>
         </w:pict>
       </w:r>
     </w:p>
@@ -1097,7 +1175,7 @@
     <w:p>
       <w:r>
         <w:pict w14:anchorId="48CCBE14">
-          <v:rect id="_x0000_i1176" style="width:0;height:1.5pt" o:hralign="center" o:hrstd="t" o:hr="t" fillcolor="#a0a0a0" stroked="f"/>
+          <v:rect id="_x0000_i1032" style="width:0;height:1.5pt" o:hralign="center" o:hrstd="t" o:hr="t" fillcolor="#a0a0a0" stroked="f"/>
         </w:pict>
       </w:r>
     </w:p>
@@ -1135,6 +1213,7 @@
         </w:numPr>
       </w:pPr>
       <w:r>
+        <w:lastRenderedPageBreak/>
         <w:t>Aucun coût d’hébergement (client lourd).</w:t>
       </w:r>
     </w:p>
@@ -1146,14 +1225,13 @@
         </w:numPr>
       </w:pPr>
       <w:r>
-        <w:lastRenderedPageBreak/>
         <w:t>Seuls coûts : temps de développement + support utilisateur.</w:t>
       </w:r>
     </w:p>
     <w:p>
       <w:r>
         <w:pict w14:anchorId="71A4D5E3">
-          <v:rect id="_x0000_i1177" style="width:0;height:1.5pt" o:hralign="center" o:hrstd="t" o:hr="t" fillcolor="#a0a0a0" stroked="f"/>
+          <v:rect id="_x0000_i1033" style="width:0;height:1.5pt" o:hralign="center" o:hrstd="t" o:hr="t" fillcolor="#a0a0a0" stroked="f"/>
         </w:pict>
       </w:r>
     </w:p>
@@ -1190,7 +1268,15 @@
         <w:t>portail web client léger</w:t>
       </w:r>
       <w:r>
-        <w:t xml:space="preserve"> (Laravel).</w:t>
+        <w:t xml:space="preserve"> (</w:t>
+      </w:r>
+      <w:proofErr w:type="spellStart"/>
+      <w:r>
+        <w:t>Laravel</w:t>
+      </w:r>
+      <w:proofErr w:type="spellEnd"/>
+      <w:r>
+        <w:t>).</w:t>
       </w:r>
     </w:p>
     <w:p>
@@ -6726,6 +6812,7 @@
   <w:style w:type="character" w:default="1" w:styleId="Policepardfaut">
     <w:name w:val="Default Paragraph Font"/>
     <w:uiPriority w:val="1"/>
+    <w:semiHidden/>
     <w:unhideWhenUsed/>
   </w:style>
   <w:style w:type="table" w:default="1" w:styleId="TableauNormal">

</xml_diff>